<commit_message>
GitHub action artefacts added
</commit_message>
<xml_diff>
--- a/article/article.docx
+++ b/article/article.docx
@@ -395,7 +395,97 @@
         <w:t xml:space="preserve"> </w:t>
       </w:r>
       <w:r>
-        <w:t xml:space="preserve">rights.</w:t>
+        <w:t xml:space="preserve">rights.HIS</w:t>
+      </w:r>
+      <w:r>
+        <w:t xml:space="preserve"> </w:t>
+      </w:r>
+      <w:r>
+        <w:t xml:space="preserve">IS</w:t>
+      </w:r>
+      <w:r>
+        <w:t xml:space="preserve"> </w:t>
+      </w:r>
+      <w:r>
+        <w:t xml:space="preserve">A</w:t>
+      </w:r>
+      <w:r>
+        <w:t xml:space="preserve"> </w:t>
+      </w:r>
+      <w:r>
+        <w:t xml:space="preserve">TEST</w:t>
+      </w:r>
+      <w:r>
+        <w:t xml:space="preserve"> </w:t>
+      </w:r>
+      <w:r>
+        <w:t xml:space="preserve">BY</w:t>
+      </w:r>
+      <w:r>
+        <w:t xml:space="preserve"> </w:t>
+      </w:r>
+      <w:r>
+        <w:t xml:space="preserve">CAPXOHIS</w:t>
+      </w:r>
+      <w:r>
+        <w:t xml:space="preserve"> </w:t>
+      </w:r>
+      <w:r>
+        <w:t xml:space="preserve">IS</w:t>
+      </w:r>
+      <w:r>
+        <w:t xml:space="preserve"> </w:t>
+      </w:r>
+      <w:r>
+        <w:t xml:space="preserve">A</w:t>
+      </w:r>
+      <w:r>
+        <w:t xml:space="preserve"> </w:t>
+      </w:r>
+      <w:r>
+        <w:t xml:space="preserve">TEST</w:t>
+      </w:r>
+      <w:r>
+        <w:t xml:space="preserve"> </w:t>
+      </w:r>
+      <w:r>
+        <w:t xml:space="preserve">BY</w:t>
+      </w:r>
+      <w:r>
+        <w:t xml:space="preserve"> </w:t>
+      </w:r>
+      <w:r>
+        <w:t xml:space="preserve">CAPXOHIS</w:t>
+      </w:r>
+      <w:r>
+        <w:t xml:space="preserve"> </w:t>
+      </w:r>
+      <w:r>
+        <w:t xml:space="preserve">IS</w:t>
+      </w:r>
+      <w:r>
+        <w:t xml:space="preserve"> </w:t>
+      </w:r>
+      <w:r>
+        <w:t xml:space="preserve">A</w:t>
+      </w:r>
+      <w:r>
+        <w:t xml:space="preserve"> </w:t>
+      </w:r>
+      <w:r>
+        <w:t xml:space="preserve">TEST</w:t>
+      </w:r>
+      <w:r>
+        <w:t xml:space="preserve"> </w:t>
+      </w:r>
+      <w:r>
+        <w:t xml:space="preserve">BY</w:t>
+      </w:r>
+      <w:r>
+        <w:t xml:space="preserve"> </w:t>
+      </w:r>
+      <w:r>
+        <w:t xml:space="preserve">CAPXO</w:t>
       </w:r>
     </w:p>
     <w:sdt>
@@ -439,6 +529,12 @@
       </w:pPr>
       <w:r>
         <w:t xml:space="preserve">All human beings are born free and equal in dignity and rights. All human beings are born free and equal in dignity and rights. All human beings are born free and equal in dignity and rights. All human beings are born free and equal in dignity and rights.</w:t>
+      </w:r>
+      <w:r>
+        <w:t xml:space="preserve"> </w:t>
+      </w:r>
+      <w:r>
+        <w:t xml:space="preserve">THIS IS A TEST BY CAPXO</w:t>
       </w:r>
     </w:p>
     <w:bookmarkStart w:id="24" w:name="heading-2"/>

</xml_diff>